<commit_message>
first stab at methods
</commit_message>
<xml_diff>
--- a/ModellingCaptureProbability_unformatted_v3.docx
+++ b/ModellingCaptureProbability_unformatted_v3.docx
@@ -472,9 +472,6 @@
       </w:r>
     </w:p>
     <w:p>
-      <w:pPr>
-        <w:jc w:val="both"/>
-      </w:pPr>
       <w:r>
         <w:t>Fish abundance</w:t>
       </w:r>
@@ -694,9 +691,6 @@
       </w:r>
     </w:p>
     <w:p>
-      <w:pPr>
-        <w:jc w:val="both"/>
-      </w:pPr>
       <w:r>
         <w:t>Estimating and modelling capture probability for single sites has a long history (</w:t>
       </w:r>
@@ -986,71 +980,306 @@
       </w:r>
     </w:p>
     <w:p>
-      <w:pPr>
-        <w:pStyle w:val="ListParagraph"/>
-        <w:numPr>
-          <w:ilvl w:val="0"/>
-          <w:numId w:val="4"/>
-        </w:numPr>
-      </w:pPr>
-      <w:r>
-        <w:t xml:space="preserve">Define model for </w:t>
-      </w:r>
-      <w:r>
-        <w:t>electrofishing</w:t>
-      </w:r>
+      <w:r>
+        <w:t xml:space="preserve">If a closed population is assumed where all </w:t>
+      </w:r>
+      <w:r>
+        <w:rPr>
+          <w:i/>
+        </w:rPr>
+        <w:t>N</w:t>
+      </w:r>
+      <w:r>
+        <w:t xml:space="preserve"> fish have equal capture probability </w:t>
+      </w:r>
+      <w:r>
+        <w:rPr>
+          <w:i/>
+        </w:rPr>
+        <w:t>p</w:t>
+      </w:r>
+      <w:r>
+        <w:t xml:space="preserve"> which does not change with fishing pass, then an electrofishing experiment can be thought of as a binomial experiment where T fish are captured with probability p and an unknown number evaded capture with probability 1-p. Because it is known on what pass a fish was caught, capture evasions can be split into X </w:t>
+      </w:r>
+      <w:r>
+        <w:rPr>
+          <w:i/>
+        </w:rPr>
+        <w:t>observed</w:t>
+      </w:r>
+      <w:r>
+        <w:t xml:space="preserve"> capture evasions and R </w:t>
+      </w:r>
+      <w:r>
+        <w:rPr>
+          <w:i/>
+        </w:rPr>
+        <w:t>unobserved</w:t>
+      </w:r>
+      <w:r>
+        <w:t xml:space="preserve"> capture evasions. The counts T, X and R can be written in terms of the number of fish </w:t>
+      </w:r>
+      <w:proofErr w:type="spellStart"/>
+      <w:proofErr w:type="gramStart"/>
+      <w:r>
+        <w:rPr>
+          <w:i/>
+        </w:rPr>
+        <w:t>n</w:t>
+      </w:r>
+      <w:r>
+        <w:rPr>
+          <w:i/>
+          <w:vertAlign w:val="subscript"/>
+        </w:rPr>
+        <w:t>i</w:t>
+      </w:r>
+      <w:proofErr w:type="spellEnd"/>
+      <w:proofErr w:type="gramEnd"/>
+      <w:r>
+        <w:t xml:space="preserve"> caught in the </w:t>
+      </w:r>
+      <w:proofErr w:type="spellStart"/>
+      <w:r>
+        <w:rPr>
+          <w:i/>
+        </w:rPr>
+        <w:t>i</w:t>
+      </w:r>
+      <w:proofErr w:type="spellEnd"/>
+      <w:r>
+        <w:rPr>
+          <w:vertAlign w:val="superscript"/>
+        </w:rPr>
+        <w:t xml:space="preserve"> </w:t>
+      </w:r>
+      <w:proofErr w:type="spellStart"/>
+      <w:r>
+        <w:rPr>
+          <w:vertAlign w:val="superscript"/>
+        </w:rPr>
+        <w:t>th</w:t>
+      </w:r>
+      <w:proofErr w:type="spellEnd"/>
+      <w:r>
+        <w:t xml:space="preserve"> fishing pass:</w:t>
+      </w:r>
+    </w:p>
+    <w:p>
+      <w:pPr>
+        <w:jc w:val="center"/>
+      </w:pPr>
+      <w:r>
+        <w:rPr>
+          <w:position w:val="-28"/>
+        </w:rPr>
+        <w:object w:dxaOrig="975" w:dyaOrig="675" w14:anchorId="0EF46836">
+          <v:shapetype id="_x0000_t75" coordsize="21600,21600" o:spt="75" o:preferrelative="t" path="m@4@5l@4@11@9@11@9@5xe" filled="f" stroked="f">
+            <v:stroke joinstyle="miter"/>
+            <v:formulas>
+              <v:f eqn="if lineDrawn pixelLineWidth 0"/>
+              <v:f eqn="sum @0 1 0"/>
+              <v:f eqn="sum 0 0 @1"/>
+              <v:f eqn="prod @2 1 2"/>
+              <v:f eqn="prod @3 21600 pixelWidth"/>
+              <v:f eqn="prod @3 21600 pixelHeight"/>
+              <v:f eqn="sum @0 0 1"/>
+              <v:f eqn="prod @6 1 2"/>
+              <v:f eqn="prod @7 21600 pixelWidth"/>
+              <v:f eqn="sum @8 21600 0"/>
+              <v:f eqn="prod @7 21600 pixelHeight"/>
+              <v:f eqn="sum @10 21600 0"/>
+            </v:formulas>
+            <v:path o:extrusionok="f" gradientshapeok="t" o:connecttype="rect"/>
+            <o:lock v:ext="edit" aspectratio="t"/>
+          </v:shapetype>
+          <v:shape id="_x0000_i1025" type="#_x0000_t75" style="width:48.95pt;height:33.6pt" o:ole="">
+            <v:imagedata r:id="rId6" o:title=""/>
+          </v:shape>
+          <o:OLEObject Type="Embed" ProgID="Equation.3" ShapeID="_x0000_i1025" DrawAspect="Content" ObjectID="_1493475744" r:id="rId7"/>
+        </w:object>
+      </w:r>
+      <w:r>
+        <w:t xml:space="preserve">, </w:t>
+      </w:r>
+      <w:r>
+        <w:tab/>
+      </w:r>
+      <w:r>
+        <w:rPr>
+          <w:position w:val="-28"/>
+        </w:rPr>
+        <w:object w:dxaOrig="1560" w:dyaOrig="675" w14:anchorId="514E9D95">
+          <v:shape id="_x0000_i1026" type="#_x0000_t75" style="width:78.25pt;height:33.6pt" o:ole="">
+            <v:imagedata r:id="rId8" o:title=""/>
+          </v:shape>
+          <o:OLEObject Type="Embed" ProgID="Equation.3" ShapeID="_x0000_i1026" DrawAspect="Content" ObjectID="_1493475745" r:id="rId9"/>
+        </w:object>
+      </w:r>
+      <w:r>
+        <w:t xml:space="preserve"> </w:t>
+      </w:r>
+      <w:r>
+        <w:tab/>
+        <w:t xml:space="preserve">and </w:t>
+      </w:r>
+      <w:r>
+        <w:tab/>
+      </w:r>
+      <w:r>
+        <w:rPr>
+          <w:position w:val="-10"/>
+        </w:rPr>
+        <w:object w:dxaOrig="1380" w:dyaOrig="330" w14:anchorId="50003F49">
+          <v:shape id="_x0000_i1027" type="#_x0000_t75" style="width:69.1pt;height:16.3pt" o:ole="">
+            <v:imagedata r:id="rId10" o:title=""/>
+          </v:shape>
+          <o:OLEObject Type="Embed" ProgID="Equation.3" ShapeID="_x0000_i1027" DrawAspect="Content" ObjectID="_1493475746" r:id="rId11"/>
+        </w:object>
+      </w:r>
+    </w:p>
+    <w:p>
+      <w:pPr>
+        <w:rPr>
+          <w:i/>
+        </w:rPr>
+      </w:pPr>
+      <w:r>
+        <w:t xml:space="preserve">Where S is the number of fish passes.  The joint probability of the counts </w:t>
+      </w:r>
+      <w:r>
+        <w:rPr>
+          <w:i/>
+        </w:rPr>
+        <w:t>T</w:t>
+      </w:r>
+      <w:r>
+        <w:t xml:space="preserve">, </w:t>
+      </w:r>
+      <w:r>
+        <w:rPr>
+          <w:i/>
+        </w:rPr>
+        <w:t>X</w:t>
+      </w:r>
+      <w:r>
+        <w:t xml:space="preserve"> and </w:t>
+      </w:r>
+      <w:r>
+        <w:rPr>
+          <w:i/>
+        </w:rPr>
+        <w:t>R</w:t>
+      </w:r>
+      <w:r>
+        <w:t xml:space="preserve"> gives the joint likelihood </w:t>
+      </w:r>
+    </w:p>
+    <w:p>
+      <w:pPr>
+        <w:jc w:val="center"/>
+      </w:pPr>
+      <w:r>
+        <w:rPr>
+          <w:position w:val="-10"/>
+        </w:rPr>
+        <w:object w:dxaOrig="3510" w:dyaOrig="390" w14:anchorId="52348D77">
+          <v:shape id="_x0000_i1028" type="#_x0000_t75" style="width:175.7pt;height:19.7pt" o:ole="">
+            <v:imagedata r:id="rId12" o:title=""/>
+          </v:shape>
+          <o:OLEObject Type="Embed" ProgID="Equation.3" ShapeID="_x0000_i1028" DrawAspect="Content" ObjectID="_1493475747" r:id="rId13"/>
+        </w:object>
+      </w:r>
+    </w:p>
+    <w:p>
+      <w:proofErr w:type="gramStart"/>
+      <w:r>
+        <w:t>which</w:t>
+      </w:r>
+      <w:proofErr w:type="gramEnd"/>
+      <w:r>
+        <w:t xml:space="preserve"> dates back to Moran (19xx).   This likelihood includes information from observed and unobserved fish and the number of fish observed is binomial with probability 1 – (1-p</w:t>
+      </w:r>
+      <w:proofErr w:type="gramStart"/>
+      <w:r>
+        <w:t>)</w:t>
+      </w:r>
+      <w:r>
+        <w:rPr>
+          <w:vertAlign w:val="superscript"/>
+        </w:rPr>
+        <w:t>S</w:t>
+      </w:r>
+      <w:proofErr w:type="gramEnd"/>
+      <w:r>
+        <w:t xml:space="preserve">. Hence, if interest lies only in </w:t>
+      </w:r>
+      <w:r>
+        <w:rPr>
+          <w:i/>
+        </w:rPr>
+        <w:t>p</w:t>
+      </w:r>
+      <w:r>
+        <w:t>, then</w:t>
+      </w:r>
+      <w:r>
+        <w:t xml:space="preserve"> </w:t>
+      </w:r>
+      <w:proofErr w:type="gramStart"/>
+      <w:r>
+        <w:t>a</w:t>
+      </w:r>
+      <w:r>
+        <w:t xml:space="preserve"> </w:t>
+      </w:r>
+      <w:r>
+        <w:t>likelihood</w:t>
+      </w:r>
+      <w:proofErr w:type="gramEnd"/>
+      <w:r>
+        <w:t xml:space="preserve"> for </w:t>
+      </w:r>
+      <w:r>
+        <w:rPr>
+          <w:i/>
+        </w:rPr>
+        <w:t>p</w:t>
+      </w:r>
+      <w:r>
+        <w:t xml:space="preserve"> conditional on the </w:t>
+      </w:r>
+      <w:r>
+        <w:rPr>
+          <w:i/>
+        </w:rPr>
+        <w:t>T</w:t>
+      </w:r>
+      <w:r>
+        <w:t xml:space="preserve"> observed fish is  </w:t>
+      </w:r>
+    </w:p>
+    <w:p>
+      <w:pPr>
+        <w:jc w:val="center"/>
+      </w:pPr>
+      <w:r>
+        <w:rPr>
+          <w:position w:val="-36"/>
+        </w:rPr>
+        <w:object w:dxaOrig="2790" w:dyaOrig="795" w14:anchorId="7417D0A4">
+          <v:shape id="_x0000_i1029" type="#_x0000_t75" style="width:139.7pt;height:39.85pt" o:ole="">
+            <v:imagedata r:id="rId14" o:title=""/>
+          </v:shape>
+          <o:OLEObject Type="Embed" ProgID="Equation.3" ShapeID="_x0000_i1029" DrawAspect="Content" ObjectID="_1493475748" r:id="rId15"/>
+        </w:object>
+      </w:r>
+    </w:p>
+    <w:p>
       <w:bookmarkStart w:id="0" w:name="_GoBack"/>
       <w:bookmarkEnd w:id="0"/>
-      <w:r>
-        <w:t xml:space="preserve"> (possibly for 1 site or n)</w:t>
-      </w:r>
-      <w:r>
-        <w:t xml:space="preserve"> – basic likelihood </w:t>
-      </w:r>
-      <w:proofErr w:type="spellStart"/>
-      <w:r>
-        <w:t>n</w:t>
-      </w:r>
-      <w:r>
-        <w:rPr>
-          <w:vertAlign w:val="subscript"/>
-        </w:rPr>
-        <w:t>ij</w:t>
-      </w:r>
-      <w:proofErr w:type="spellEnd"/>
-      <w:r>
-        <w:t xml:space="preserve">. </w:t>
-      </w:r>
-      <w:r>
-        <w:t xml:space="preserve">  Assumptions behind model – constant p etc.</w:t>
-      </w:r>
-    </w:p>
-    <w:p>
-      <w:pPr>
-        <w:pStyle w:val="ListParagraph"/>
-        <w:numPr>
-          <w:ilvl w:val="0"/>
-          <w:numId w:val="4"/>
-        </w:numPr>
-      </w:pPr>
-      <w:r>
-        <w:t>Conditional likelihood can be</w:t>
-      </w:r>
-      <w:r>
-        <w:t xml:space="preserve"> derived in several ways (e.g. H</w:t>
-      </w:r>
-      <w:r>
-        <w:t xml:space="preserve">uggins and Yip or review paper) and results </w:t>
-      </w:r>
-      <w:proofErr w:type="gramStart"/>
-      <w:r>
-        <w:t>in :</w:t>
-      </w:r>
-      <w:proofErr w:type="gramEnd"/>
-      <w:r>
-        <w:t xml:space="preserve">  [give likelihood for p] where T is and Z is.</w:t>
-      </w:r>
-    </w:p>
+    </w:p>
+    <w:p/>
     <w:p>
       <w:pPr>
         <w:pStyle w:val="ListParagraph"/>
@@ -1164,6 +1393,7 @@
         </w:numPr>
       </w:pPr>
       <w:r>
+        <w:lastRenderedPageBreak/>
         <w:t>Continuous covariates were considered first as linear effects then as smoothers with 3 degrees of freedom.  By fixing the degrees of freedom it was possible to fit these effects as linear effects (see appendix for details).</w:t>
       </w:r>
     </w:p>
@@ -1394,7 +1624,6 @@
         </w:numPr>
       </w:pPr>
       <w:r>
-        <w:lastRenderedPageBreak/>
         <w:t>Electrofishing samples varied between 2 and 6 passes, however the majority of samples had 3 (84%) or 2 (14%) passes.</w:t>
       </w:r>
     </w:p>
@@ -1689,6 +1918,7 @@
         <w:pStyle w:val="Heading2"/>
       </w:pPr>
       <w:r>
+        <w:lastRenderedPageBreak/>
         <w:t xml:space="preserve">Performance of different estimates of capture </w:t>
       </w:r>
       <w:r>
@@ -1890,7 +2120,6 @@
         </w:numPr>
       </w:pPr>
       <w:r>
-        <w:lastRenderedPageBreak/>
         <w:t>Plots comparing errors in 2)</w:t>
       </w:r>
     </w:p>
@@ -2065,6 +2294,7 @@
         </w:numPr>
       </w:pPr>
       <w:r>
+        <w:lastRenderedPageBreak/>
         <w:t>Discuss residual diagnostics?</w:t>
       </w:r>
     </w:p>
@@ -2169,113 +2399,113 @@
         <w:pStyle w:val="Heading2"/>
       </w:pPr>
       <w:r>
+        <w:t>Management consequences</w:t>
+      </w:r>
+    </w:p>
+    <w:p>
+      <w:pPr>
+        <w:pStyle w:val="ListParagraph"/>
+        <w:numPr>
+          <w:ilvl w:val="0"/>
+          <w:numId w:val="18"/>
+        </w:numPr>
+      </w:pPr>
+      <w:r>
+        <w:t>An issue identified is the lack of uptake of recent developments for modelling capture probability into the applied fisheries community.  This paper highlights Management consequences when assuming constant capture prob</w:t>
+      </w:r>
+      <w:r>
+        <w:t>ability</w:t>
+      </w:r>
+      <w:r>
+        <w:t xml:space="preserve"> / site by site capture prob.</w:t>
+      </w:r>
+    </w:p>
+    <w:p>
+      <w:pPr>
+        <w:pStyle w:val="ListParagraph"/>
+        <w:numPr>
+          <w:ilvl w:val="0"/>
+          <w:numId w:val="18"/>
+        </w:numPr>
+      </w:pPr>
+      <w:r>
+        <w:t>Although s</w:t>
+      </w:r>
+      <w:r>
+        <w:t>ingle pass electrofishing</w:t>
+      </w:r>
+      <w:r>
+        <w:t xml:space="preserve"> </w:t>
+      </w:r>
+      <w:r>
+        <w:t xml:space="preserve">allows for greater spatial coverage, </w:t>
+      </w:r>
+      <w:r>
+        <w:t>it comes</w:t>
+      </w:r>
+      <w:r>
+        <w:t xml:space="preserve"> </w:t>
+      </w:r>
+      <w:r>
+        <w:t>with</w:t>
+      </w:r>
+      <w:r>
+        <w:t xml:space="preserve"> </w:t>
+      </w:r>
+      <w:r>
+        <w:t>implication of bias and precision.</w:t>
+      </w:r>
+    </w:p>
+    <w:p>
+      <w:pPr>
+        <w:pStyle w:val="ListParagraph"/>
+        <w:numPr>
+          <w:ilvl w:val="0"/>
+          <w:numId w:val="18"/>
+        </w:numPr>
+      </w:pPr>
+      <w:r>
+        <w:t>The use of a model for capture probability would allow the incorporation of single pass fishing data (in conjunction with sufficiently representative multipass data) into quantitative advice.</w:t>
+      </w:r>
+    </w:p>
+    <w:p>
+      <w:pPr>
+        <w:pStyle w:val="ListParagraph"/>
+        <w:numPr>
+          <w:ilvl w:val="0"/>
+          <w:numId w:val="18"/>
+        </w:numPr>
+      </w:pPr>
+      <w:r>
+        <w:t xml:space="preserve">Although the model can be used to estimate p for new sites, it is still </w:t>
+      </w:r>
+      <w:r>
+        <w:t>essential</w:t>
+      </w:r>
+      <w:r>
+        <w:t xml:space="preserve"> to maintain a level of multipass fishing to </w:t>
+      </w:r>
+      <w:r>
+        <w:t>permit valid use of single pass sampling</w:t>
+      </w:r>
+      <w:r>
+        <w:t>.</w:t>
+      </w:r>
+      <w:r>
+        <w:t xml:space="preserve">  Critical given year and organisation effects, especially where it is unknown what causes the effects of organisation! Also important to record information on sampling approaches and equipment and personnel. New databases allow this but not possible for older data. Effects of various components should be investigated.</w:t>
+      </w:r>
+    </w:p>
+    <w:p>
+      <w:pPr>
+        <w:pStyle w:val="ListParagraph"/>
+      </w:pPr>
+    </w:p>
+    <w:p>
+      <w:pPr>
+        <w:pStyle w:val="Heading1"/>
+      </w:pPr>
+      <w:r>
         <w:lastRenderedPageBreak/>
-        <w:t>Management consequences</w:t>
-      </w:r>
-    </w:p>
-    <w:p>
-      <w:pPr>
-        <w:pStyle w:val="ListParagraph"/>
-        <w:numPr>
-          <w:ilvl w:val="0"/>
-          <w:numId w:val="18"/>
-        </w:numPr>
-      </w:pPr>
-      <w:r>
-        <w:t>An issue identified is the lack of uptake of recent developments for modelling capture probability into the applied fisheries community.  This paper highlights Management consequences when assuming constant capture prob</w:t>
-      </w:r>
-      <w:r>
-        <w:t>ability</w:t>
-      </w:r>
-      <w:r>
-        <w:t xml:space="preserve"> / site by site capture prob.</w:t>
-      </w:r>
-    </w:p>
-    <w:p>
-      <w:pPr>
-        <w:pStyle w:val="ListParagraph"/>
-        <w:numPr>
-          <w:ilvl w:val="0"/>
-          <w:numId w:val="18"/>
-        </w:numPr>
-      </w:pPr>
-      <w:r>
-        <w:t>Although s</w:t>
-      </w:r>
-      <w:r>
-        <w:t>ingle pass electrofishing</w:t>
-      </w:r>
-      <w:r>
-        <w:t xml:space="preserve"> </w:t>
-      </w:r>
-      <w:r>
-        <w:t xml:space="preserve">allows for greater spatial coverage, </w:t>
-      </w:r>
-      <w:r>
-        <w:t>it comes</w:t>
-      </w:r>
-      <w:r>
-        <w:t xml:space="preserve"> </w:t>
-      </w:r>
-      <w:r>
-        <w:t>with</w:t>
-      </w:r>
-      <w:r>
-        <w:t xml:space="preserve"> </w:t>
-      </w:r>
-      <w:r>
-        <w:t>implication of bias and precision.</w:t>
-      </w:r>
-    </w:p>
-    <w:p>
-      <w:pPr>
-        <w:pStyle w:val="ListParagraph"/>
-        <w:numPr>
-          <w:ilvl w:val="0"/>
-          <w:numId w:val="18"/>
-        </w:numPr>
-      </w:pPr>
-      <w:r>
-        <w:t>The use of a model for capture probability would allow the incorporation of single pass fishing data (in conjunction with sufficiently representative multipass data) into quantitative advice.</w:t>
-      </w:r>
-    </w:p>
-    <w:p>
-      <w:pPr>
-        <w:pStyle w:val="ListParagraph"/>
-        <w:numPr>
-          <w:ilvl w:val="0"/>
-          <w:numId w:val="18"/>
-        </w:numPr>
-      </w:pPr>
-      <w:r>
-        <w:t xml:space="preserve">Although the model can be used to estimate p for new sites, it is still </w:t>
-      </w:r>
-      <w:r>
-        <w:t>essential</w:t>
-      </w:r>
-      <w:r>
-        <w:t xml:space="preserve"> to maintain a level of multipass fishing to </w:t>
-      </w:r>
-      <w:r>
-        <w:t>permit valid use of single pass sampling</w:t>
-      </w:r>
-      <w:r>
-        <w:t>.</w:t>
-      </w:r>
-      <w:r>
-        <w:t xml:space="preserve">  Critical given year and organisation effects, especially where it is unknown what causes the effects of organisation! Also important to record information on sampling approaches and equipment and personnel. New databases allow this but not possible for older data. Effects of various components should be investigated.</w:t>
-      </w:r>
-    </w:p>
-    <w:p>
-      <w:pPr>
-        <w:pStyle w:val="ListParagraph"/>
-      </w:pPr>
-    </w:p>
-    <w:p>
-      <w:pPr>
-        <w:pStyle w:val="Heading1"/>
-      </w:pPr>
-      <w:r>
         <w:t>References</w:t>
       </w:r>
     </w:p>
@@ -4625,6 +4855,10 @@
   <w:style w:type="paragraph" w:default="1" w:styleId="Normal">
     <w:name w:val="Normal"/>
     <w:qFormat/>
+    <w:rsid w:val="00F13575"/>
+    <w:pPr>
+      <w:jc w:val="both"/>
+    </w:pPr>
   </w:style>
   <w:style w:type="paragraph" w:styleId="Heading1">
     <w:name w:val="heading 1"/>
@@ -4833,6 +5067,16 @@
       <w:szCs w:val="18"/>
     </w:rPr>
   </w:style>
+  <w:style w:type="character" w:styleId="PlaceholderText">
+    <w:name w:val="Placeholder Text"/>
+    <w:basedOn w:val="DefaultParagraphFont"/>
+    <w:uiPriority w:val="99"/>
+    <w:semiHidden/>
+    <w:rsid w:val="00F13575"/>
+    <w:rPr>
+      <w:color w:val="808080"/>
+    </w:rPr>
+  </w:style>
 </w:styles>
 </file>
 
@@ -4995,6 +5239,10 @@
   <w:style w:type="paragraph" w:default="1" w:styleId="Normal">
     <w:name w:val="Normal"/>
     <w:qFormat/>
+    <w:rsid w:val="00F13575"/>
+    <w:pPr>
+      <w:jc w:val="both"/>
+    </w:pPr>
   </w:style>
   <w:style w:type="paragraph" w:styleId="Heading1">
     <w:name w:val="heading 1"/>
@@ -5201,6 +5449,16 @@
       <w:rFonts w:ascii="Segoe UI" w:hAnsi="Segoe UI" w:cs="Segoe UI"/>
       <w:sz w:val="18"/>
       <w:szCs w:val="18"/>
+    </w:rPr>
+  </w:style>
+  <w:style w:type="character" w:styleId="PlaceholderText">
+    <w:name w:val="Placeholder Text"/>
+    <w:basedOn w:val="DefaultParagraphFont"/>
+    <w:uiPriority w:val="99"/>
+    <w:semiHidden/>
+    <w:rsid w:val="00F13575"/>
+    <w:rPr>
+      <w:color w:val="808080"/>
     </w:rPr>
   </w:style>
 </w:styles>

</xml_diff>